<commit_message>
Added file from Openpuzzles 2017-07-07 12:52:50.028
</commit_message>
<xml_diff>
--- a/folder4/test_tables.docx
+++ b/folder4/test_tables.docx
@@ -3,11 +3,6 @@
 <w:document xmlns:wpc="http://schemas.microsoft.com/office/word/2010/wordprocessingCanvas" xmlns:mo="http://schemas.microsoft.com/office/mac/office/2008/main" xmlns:mc="http://schemas.openxmlformats.org/markup-compatibility/2006" xmlns:mv="urn:schemas-microsoft-com:mac:vml" xmlns:o="urn:schemas-microsoft-com:office:office" xmlns:r="http://schemas.openxmlformats.org/officeDocument/2006/relationships" xmlns:m="http://schemas.openxmlformats.org/officeDocument/2006/math" xmlns:v="urn:schemas-microsoft-com:vml" xmlns:wp14="http://schemas.microsoft.com/office/word/2010/wordprocessingDrawing" xmlns:wp="http://schemas.openxmlformats.org/drawingml/2006/wordprocessingDrawing" xmlns:w10="urn:schemas-microsoft-com:office:word" xmlns:w="http://schemas.openxmlformats.org/wordprocessingml/2006/main" xmlns:w14="http://schemas.microsoft.com/office/word/2010/wordml" xmlns:w15="http://schemas.microsoft.com/office/word/2012/wordml" xmlns:wpg="http://schemas.microsoft.com/office/word/2010/wordprocessingGroup" xmlns:wpi="http://schemas.microsoft.com/office/word/2010/wordprocessingInk" xmlns:wne="http://schemas.microsoft.com/office/word/2006/wordml" xmlns:wps="http://schemas.microsoft.com/office/word/2010/wordprocessingShape" mc:Ignorable="w14 w15 wp14">
   <w:body>
     <w:p>
-      <w:r>
-        <w:t>Test tables</w:t>
-      </w:r>
-    </w:p>
-    <w:p>
       <w:pPr>
         <w:pStyle w:val="Heading2"/>
       </w:pPr>
@@ -16,11 +11,6 @@
       </w:r>
     </w:p>
     <w:p/>
-    <w:p>
-      <w:r>
-        <w:t>The following is the BGP version 4 message header format:</w:t>
-      </w:r>
-    </w:p>
     <w:tbl>
       <w:tblPr>
         <w:tblW w:w="0" w:type="auto"/>
@@ -41,9 +31,9 @@
       </w:tblPr>
       <w:tblGrid>
         <w:gridCol w:w="725"/>
-        <w:gridCol w:w="5320"/>
-        <w:gridCol w:w="2695"/>
-        <w:gridCol w:w="2252"/>
+        <w:gridCol w:w="5207"/>
+        <w:gridCol w:w="2643"/>
+        <w:gridCol w:w="2209"/>
       </w:tblGrid>
       <w:tr>
         <w:tc>
@@ -522,142 +512,23 @@
         </w:tc>
       </w:tr>
     </w:tbl>
+    <w:p/>
     <w:p>
-      <w:pPr>
-        <w:numPr>
-          <w:ilvl w:val="0"/>
-          <w:numId w:val="16"/>
-        </w:numPr>
-      </w:pPr>
       <w:r>
-        <w:rPr>
-          <w:b/>
-          <w:bCs/>
-        </w:rPr>
-        <w:t>Marker</w:t>
+        <w:t>MilanEnd</w:t>
       </w:r>
-      <w:r>
-        <w:t>: Included for compatibility, must be set to all ones.</w:t>
-      </w:r>
+      <w:bookmarkStart w:id="0" w:name="_GoBack"/>
+      <w:bookmarkEnd w:id="0"/>
     </w:p>
     <w:p>
       <w:pPr>
-        <w:numPr>
-          <w:ilvl w:val="0"/>
-          <w:numId w:val="16"/>
-        </w:numPr>
-      </w:pPr>
-      <w:r>
-        <w:rPr>
-          <w:b/>
-          <w:bCs/>
-        </w:rPr>
-        <w:t>Length</w:t>
-      </w:r>
-      <w:r>
-        <w:t>: Total length of the message in </w:t>
-      </w:r>
-      <w:hyperlink r:id="rId5" w:tooltip="Octet (computing)" w:history="1">
-        <w:r>
-          <w:rPr>
-            <w:rStyle w:val="Hyperlink"/>
-          </w:rPr>
-          <w:t>octets</w:t>
-        </w:r>
-      </w:hyperlink>
-      <w:r>
-        <w:t>, including the header.</w:t>
-      </w:r>
+        <w:pStyle w:val="Heading2"/>
+      </w:pPr>
     </w:p>
     <w:p>
       <w:pPr>
-        <w:numPr>
-          <w:ilvl w:val="0"/>
-          <w:numId w:val="16"/>
-        </w:numPr>
-      </w:pPr>
-      <w:r>
-        <w:rPr>
-          <w:b/>
-          <w:bCs/>
-        </w:rPr>
-        <w:t>Type</w:t>
-      </w:r>
-      <w:r>
-        <w:t>: Type of BGP message. The following values are defined:</w:t>
-      </w:r>
-    </w:p>
-    <w:p>
-      <w:pPr>
-        <w:numPr>
-          <w:ilvl w:val="1"/>
-          <w:numId w:val="16"/>
-        </w:numPr>
-      </w:pPr>
-      <w:r>
-        <w:t>Open (1)</w:t>
-      </w:r>
-    </w:p>
-    <w:p>
-      <w:pPr>
-        <w:numPr>
-          <w:ilvl w:val="1"/>
-          <w:numId w:val="16"/>
-        </w:numPr>
-      </w:pPr>
-      <w:r>
-        <w:t>Update (2)</w:t>
-      </w:r>
-    </w:p>
-    <w:p>
-      <w:pPr>
-        <w:numPr>
-          <w:ilvl w:val="1"/>
-          <w:numId w:val="16"/>
-        </w:numPr>
-      </w:pPr>
-      <w:r>
-        <w:t>Notification (3)</w:t>
-      </w:r>
-    </w:p>
-    <w:p>
-      <w:pPr>
-        <w:numPr>
-          <w:ilvl w:val="1"/>
-          <w:numId w:val="16"/>
-        </w:numPr>
-      </w:pPr>
-      <w:proofErr w:type="spellStart"/>
-      <w:r>
-        <w:t>KeepAlive</w:t>
-      </w:r>
-      <w:proofErr w:type="spellEnd"/>
-      <w:r>
-        <w:t xml:space="preserve"> (4)</w:t>
-      </w:r>
-    </w:p>
-    <w:p>
-      <w:pPr>
-        <w:numPr>
-          <w:ilvl w:val="1"/>
-          <w:numId w:val="16"/>
-        </w:numPr>
-      </w:pPr>
-      <w:r>
-        <w:t>Route-Refresh (5)</w:t>
-      </w:r>
-    </w:p>
-    <w:p>
-      <w:pPr>
         <w:pStyle w:val="Heading2"/>
       </w:pPr>
-    </w:p>
-    <w:p>
-      <w:pPr>
-        <w:pStyle w:val="Heading2"/>
-      </w:pPr>
-      <w:bookmarkStart w:id="0" w:name="_GoBack"/>
-      <w:bookmarkEnd w:id="0"/>
     </w:p>
     <w:sectPr>
       <w:pgSz w:w="12240" w:h="15840"/>

</xml_diff>